<commit_message>
finished software req spec and reviewed
</commit_message>
<xml_diff>
--- a/artifacts/raw/software_requirements_spec.docx
+++ b/artifacts/raw/software_requirements_spec.docx
@@ -122,16 +122,16 @@
         <w:tblLook w:firstRow="0" w:noVBand="0" w:lastRow="0" w:firstColumn="0" w:lastColumn="0" w:noHBand="0" w:val="0000"/>
       </w:tblPr>
       <w:tblGrid>
-        <w:gridCol w:w="2300"/>
-        <w:gridCol w:w="1155"/>
-        <w:gridCol w:w="3748"/>
-        <w:gridCol w:w="2300"/>
+        <w:gridCol w:w="2299"/>
+        <w:gridCol w:w="1156"/>
+        <w:gridCol w:w="3749"/>
+        <w:gridCol w:w="2299"/>
       </w:tblGrid>
       <w:tr>
         <w:trPr/>
         <w:tc>
           <w:tcPr>
-            <w:tcW w:w="2300" w:type="dxa"/>
+            <w:tcW w:w="2299" w:type="dxa"/>
             <w:tcBorders>
               <w:top w:val="single" w:sz="6" w:space="0" w:color="000000"/>
               <w:left w:val="single" w:sz="6" w:space="0" w:color="000000"/>
@@ -159,7 +159,7 @@
         </w:tc>
         <w:tc>
           <w:tcPr>
-            <w:tcW w:w="1155" w:type="dxa"/>
+            <w:tcW w:w="1156" w:type="dxa"/>
             <w:tcBorders>
               <w:top w:val="single" w:sz="6" w:space="0" w:color="000000"/>
               <w:left w:val="single" w:sz="6" w:space="0" w:color="000000"/>
@@ -187,7 +187,7 @@
         </w:tc>
         <w:tc>
           <w:tcPr>
-            <w:tcW w:w="3748" w:type="dxa"/>
+            <w:tcW w:w="3749" w:type="dxa"/>
             <w:tcBorders>
               <w:top w:val="single" w:sz="6" w:space="0" w:color="000000"/>
               <w:left w:val="single" w:sz="6" w:space="0" w:color="000000"/>
@@ -215,7 +215,7 @@
         </w:tc>
         <w:tc>
           <w:tcPr>
-            <w:tcW w:w="2300" w:type="dxa"/>
+            <w:tcW w:w="2299" w:type="dxa"/>
             <w:tcBorders>
               <w:top w:val="single" w:sz="6" w:space="0" w:color="000000"/>
               <w:left w:val="single" w:sz="6" w:space="0" w:color="000000"/>
@@ -246,7 +246,7 @@
         <w:trPr/>
         <w:tc>
           <w:tcPr>
-            <w:tcW w:w="2300" w:type="dxa"/>
+            <w:tcW w:w="2299" w:type="dxa"/>
             <w:tcBorders>
               <w:top w:val="single" w:sz="6" w:space="0" w:color="000000"/>
               <w:left w:val="single" w:sz="6" w:space="0" w:color="000000"/>
@@ -269,7 +269,7 @@
         </w:tc>
         <w:tc>
           <w:tcPr>
-            <w:tcW w:w="1155" w:type="dxa"/>
+            <w:tcW w:w="1156" w:type="dxa"/>
             <w:tcBorders>
               <w:top w:val="single" w:sz="6" w:space="0" w:color="000000"/>
               <w:left w:val="single" w:sz="6" w:space="0" w:color="000000"/>
@@ -292,7 +292,7 @@
         </w:tc>
         <w:tc>
           <w:tcPr>
-            <w:tcW w:w="3748" w:type="dxa"/>
+            <w:tcW w:w="3749" w:type="dxa"/>
             <w:tcBorders>
               <w:top w:val="single" w:sz="6" w:space="0" w:color="000000"/>
               <w:left w:val="single" w:sz="6" w:space="0" w:color="000000"/>
@@ -315,7 +315,7 @@
         </w:tc>
         <w:tc>
           <w:tcPr>
-            <w:tcW w:w="2300" w:type="dxa"/>
+            <w:tcW w:w="2299" w:type="dxa"/>
             <w:tcBorders>
               <w:top w:val="single" w:sz="6" w:space="0" w:color="000000"/>
               <w:left w:val="single" w:sz="6" w:space="0" w:color="000000"/>
@@ -341,7 +341,7 @@
         <w:trPr/>
         <w:tc>
           <w:tcPr>
-            <w:tcW w:w="2300" w:type="dxa"/>
+            <w:tcW w:w="2299" w:type="dxa"/>
             <w:tcBorders>
               <w:top w:val="single" w:sz="6" w:space="0" w:color="000000"/>
               <w:left w:val="single" w:sz="6" w:space="0" w:color="000000"/>
@@ -363,7 +363,7 @@
         </w:tc>
         <w:tc>
           <w:tcPr>
-            <w:tcW w:w="1155" w:type="dxa"/>
+            <w:tcW w:w="1156" w:type="dxa"/>
             <w:tcBorders>
               <w:top w:val="single" w:sz="6" w:space="0" w:color="000000"/>
               <w:left w:val="single" w:sz="6" w:space="0" w:color="000000"/>
@@ -385,7 +385,7 @@
         </w:tc>
         <w:tc>
           <w:tcPr>
-            <w:tcW w:w="3748" w:type="dxa"/>
+            <w:tcW w:w="3749" w:type="dxa"/>
             <w:tcBorders>
               <w:top w:val="single" w:sz="6" w:space="0" w:color="000000"/>
               <w:left w:val="single" w:sz="6" w:space="0" w:color="000000"/>
@@ -407,7 +407,7 @@
         </w:tc>
         <w:tc>
           <w:tcPr>
-            <w:tcW w:w="2300" w:type="dxa"/>
+            <w:tcW w:w="2299" w:type="dxa"/>
             <w:tcBorders>
               <w:top w:val="single" w:sz="6" w:space="0" w:color="000000"/>
               <w:left w:val="single" w:sz="6" w:space="0" w:color="000000"/>
@@ -432,7 +432,7 @@
         <w:trPr/>
         <w:tc>
           <w:tcPr>
-            <w:tcW w:w="2300" w:type="dxa"/>
+            <w:tcW w:w="2299" w:type="dxa"/>
             <w:tcBorders>
               <w:top w:val="single" w:sz="6" w:space="0" w:color="000000"/>
               <w:left w:val="single" w:sz="6" w:space="0" w:color="000000"/>
@@ -454,7 +454,7 @@
         </w:tc>
         <w:tc>
           <w:tcPr>
-            <w:tcW w:w="1155" w:type="dxa"/>
+            <w:tcW w:w="1156" w:type="dxa"/>
             <w:tcBorders>
               <w:top w:val="single" w:sz="6" w:space="0" w:color="000000"/>
               <w:left w:val="single" w:sz="6" w:space="0" w:color="000000"/>
@@ -476,7 +476,7 @@
         </w:tc>
         <w:tc>
           <w:tcPr>
-            <w:tcW w:w="3748" w:type="dxa"/>
+            <w:tcW w:w="3749" w:type="dxa"/>
             <w:tcBorders>
               <w:top w:val="single" w:sz="6" w:space="0" w:color="000000"/>
               <w:left w:val="single" w:sz="6" w:space="0" w:color="000000"/>
@@ -498,7 +498,7 @@
         </w:tc>
         <w:tc>
           <w:tcPr>
-            <w:tcW w:w="2300" w:type="dxa"/>
+            <w:tcW w:w="2299" w:type="dxa"/>
             <w:tcBorders>
               <w:top w:val="single" w:sz="6" w:space="0" w:color="000000"/>
               <w:left w:val="single" w:sz="6" w:space="0" w:color="000000"/>
@@ -523,7 +523,7 @@
         <w:trPr/>
         <w:tc>
           <w:tcPr>
-            <w:tcW w:w="2300" w:type="dxa"/>
+            <w:tcW w:w="2299" w:type="dxa"/>
             <w:tcBorders>
               <w:top w:val="single" w:sz="6" w:space="0" w:color="000000"/>
               <w:left w:val="single" w:sz="6" w:space="0" w:color="000000"/>
@@ -545,7 +545,7 @@
         </w:tc>
         <w:tc>
           <w:tcPr>
-            <w:tcW w:w="1155" w:type="dxa"/>
+            <w:tcW w:w="1156" w:type="dxa"/>
             <w:tcBorders>
               <w:top w:val="single" w:sz="6" w:space="0" w:color="000000"/>
               <w:left w:val="single" w:sz="6" w:space="0" w:color="000000"/>
@@ -567,7 +567,7 @@
         </w:tc>
         <w:tc>
           <w:tcPr>
-            <w:tcW w:w="3748" w:type="dxa"/>
+            <w:tcW w:w="3749" w:type="dxa"/>
             <w:tcBorders>
               <w:top w:val="single" w:sz="6" w:space="0" w:color="000000"/>
               <w:left w:val="single" w:sz="6" w:space="0" w:color="000000"/>
@@ -589,7 +589,7 @@
         </w:tc>
         <w:tc>
           <w:tcPr>
-            <w:tcW w:w="2300" w:type="dxa"/>
+            <w:tcW w:w="2299" w:type="dxa"/>
             <w:tcBorders>
               <w:top w:val="single" w:sz="6" w:space="0" w:color="000000"/>
               <w:left w:val="single" w:sz="6" w:space="0" w:color="000000"/>
@@ -2178,7 +2178,35 @@
           <w:i w:val="false"/>
           <w:iCs w:val="false"/>
         </w:rPr>
-        <w:t>), and any constraints in the design or runtime behavior or environement of the application.</w:t>
+        <w:t xml:space="preserve">), </w:t>
+      </w:r>
+      <w:r>
+        <w:rPr>
+          <w:i w:val="false"/>
+          <w:iCs w:val="false"/>
+        </w:rPr>
+        <w:t>any intended units of user interaction (</w:t>
+      </w:r>
+      <w:r>
+        <w:rPr>
+          <w:i/>
+          <w:iCs/>
+        </w:rPr>
+        <w:t>use cases</w:t>
+      </w:r>
+      <w:r>
+        <w:rPr>
+          <w:i w:val="false"/>
+          <w:iCs w:val="false"/>
+        </w:rPr>
+        <w:t xml:space="preserve">), </w:t>
+      </w:r>
+      <w:r>
+        <w:rPr>
+          <w:i w:val="false"/>
+          <w:iCs w:val="false"/>
+        </w:rPr>
+        <w:t>and any constraints in the design or runtime behavior or environment of the application.</w:t>
       </w:r>
     </w:p>
     <w:p>
@@ -2329,14 +2357,37 @@
           <w:b/>
           <w:bCs/>
         </w:rPr>
-        <w:t>GUI:</w:t>
+        <w:t>Use Case</w:t>
       </w:r>
       <w:r>
         <w:rPr>
           <w:b w:val="false"/>
           <w:bCs w:val="false"/>
         </w:rPr>
-        <w:t xml:space="preserve"> Graphical user interface</w:t>
+        <w:t>: a specific interaction a user may have with the program, or sub-interaction.</w:t>
+      </w:r>
+    </w:p>
+    <w:p>
+      <w:pPr>
+        <w:pStyle w:val="TextBody"/>
+        <w:rPr>
+          <w:b/>
+          <w:bCs/>
+        </w:rPr>
+      </w:pPr>
+      <w:r>
+        <w:rPr>
+          <w:b/>
+          <w:bCs/>
+        </w:rPr>
+        <w:t>GUI</w:t>
+      </w:r>
+      <w:r>
+        <w:rPr>
+          <w:b w:val="false"/>
+          <w:bCs w:val="false"/>
+        </w:rPr>
+        <w:t>: Graphical user interface</w:t>
       </w:r>
     </w:p>
     <w:p>
@@ -2763,7 +2814,23 @@
       </w:pPr>
       <w:r>
         <w:rPr/>
-        <w:t>The user is presented either with a command line interface or GUI depending upon the launch mode of the program. The command line interface affords the user with text-based input from the user's keyboard for the creation of user-defined arithmetical expressions. The desktop GUI application will afford the user with both input from the keyboard and from buttons for operations and numerals within the GUI.  The user should be able to write, clear, and evaluate expressions in both scenarios. Errors in input should be handled with an appropriate alert to the user that the specified expression is not valid.</w:t>
+        <w:t xml:space="preserve">The user is presented either with a command line interface or GUI depending </w:t>
+      </w:r>
+      <w:r>
+        <w:rPr/>
+        <w:t xml:space="preserve">upon the configurable state </w:t>
+      </w:r>
+      <w:r>
+        <w:rPr/>
+        <w:t>of the program</w:t>
+      </w:r>
+      <w:r>
+        <w:rPr/>
+        <w:t xml:space="preserve"> during runtime, and possibly based upon the last state the program was opened in</w:t>
+      </w:r>
+      <w:r>
+        <w:rPr/>
+        <w:t>. The command line interface affords the user with text-based input from the user's keyboard for the creation of user-defined arithmetical expressions. The desktop GUI application will afford the user with both input from the keyboard and from buttons for operations and numerals within the GUI.  The user should be able to write, clear, and evaluate expressions in both scenarios. Errors in input should be handled with an appropriate alert to the user that the specified expression is not valid.</w:t>
       </w:r>
     </w:p>
     <w:p>
@@ -2812,7 +2879,11 @@
       <w:r>
         <w:rPr/>
         <w:tab/>
-        <w:t>There may be several libraries used in the application for handling the GUI.</w:t>
+        <w:t>There may be several libraries used in the application for handling the GUI</w:t>
+      </w:r>
+      <w:r>
+        <w:rPr/>
+        <w:t xml:space="preserve"> or other related functionality.</w:t>
       </w:r>
     </w:p>
     <w:p>
@@ -2860,7 +2931,23 @@
       </w:pPr>
       <w:r>
         <w:rPr/>
-        <w:t>The application should be able to run on any reasonable consumer-grade general purpose computer released within the last 10 years.</w:t>
+        <w:t>The application should be able to run on any reasonabl</w:t>
+      </w:r>
+      <w:r>
+        <w:rPr/>
+        <w:t>y priced</w:t>
+      </w:r>
+      <w:r>
+        <w:rPr/>
+        <w:t xml:space="preserve"> consumer-grade </w:t>
+      </w:r>
+      <w:r>
+        <w:rPr/>
+        <w:t>desktop or laptop</w:t>
+      </w:r>
+      <w:r>
+        <w:rPr/>
+        <w:t xml:space="preserve"> computer released within the last 10 years.</w:t>
       </w:r>
     </w:p>
     <w:p>
@@ -2910,6 +2997,10 @@
         <w:rPr/>
         <w:t>The application is expected to act as a calculator and expression evaluator for arbitrary arithmetic expressions containing any order of operations from a pre-defined set.</w:t>
       </w:r>
+      <w:r>
+        <w:rPr/>
+        <w:t xml:space="preserve"> Various extra functions may be implemented to embellish the base functionality, including possibly: user-defined variables, calculation history, and limited graphing capabilities.</w:t>
+      </w:r>
     </w:p>
     <w:p>
       <w:pPr>
@@ -2956,7 +3047,15 @@
       </w:pPr>
       <w:r>
         <w:rPr/>
-        <w:t>The application is expected to be written in C++ and be able to run on the computers in the University of Kansas.</w:t>
+        <w:t xml:space="preserve">The application is expected to be written in C++ and be able to run on the computers </w:t>
+      </w:r>
+      <w:r>
+        <w:rPr/>
+        <w:t>at</w:t>
+      </w:r>
+      <w:r>
+        <w:rPr/>
+        <w:t xml:space="preserve"> the University of Kansas.</w:t>
       </w:r>
     </w:p>
     <w:p>
@@ -2980,7 +3079,15 @@
       </w:pPr>
       <w:r>
         <w:rPr/>
-        <w:t>The application will depend upon the GCC compiler to compile the C++ code to a machine executable file and will be reliant on outside libraries to provide certain functionality for the GUI. It is implicitly assumed that the PEMDAS order of operations will be used.</w:t>
+        <w:t>The application will depend upon the GCC compiler to compile the C++ code to a machine executable file and will be reliant on outside libraries to provide certain functionality for the GUI.</w:t>
+      </w:r>
+      <w:r>
+        <w:rPr/>
+        <w:t xml:space="preserve"> GTK will most likely be used for creating the GUI.</w:t>
+      </w:r>
+      <w:r>
+        <w:rPr/>
+        <w:t xml:space="preserve"> It is implicitly assumed that the PEMDAS order of operations will be used.</w:t>
       </w:r>
     </w:p>
     <w:p>
@@ -3173,7 +3280,7 @@
       <w:bookmarkEnd w:id="50"/>
       <w:r>
         <w:rPr/>
-        <w:t>Usage of floating point numbers -- move to optional</w:t>
+        <w:t>Usage of floating point numbers</w:t>
       </w:r>
     </w:p>
     <w:p>
@@ -5978,8 +6085,8 @@
         <w:rPr/>
       </w:pPr>
       <w:bookmarkStart w:id="79" w:name="__RefHeading___Toc2107_1169364067"/>
-      <w:bookmarkStart w:id="80" w:name="_Toc492796468"/>
-      <w:bookmarkStart w:id="81" w:name="_Toc5537911"/>
+      <w:bookmarkStart w:id="80" w:name="_Toc5537911"/>
+      <w:bookmarkStart w:id="81" w:name="_Toc492796468"/>
       <w:bookmarkEnd w:id="79"/>
       <w:r>
         <w:rPr/>
@@ -7616,7 +7723,7 @@
             <w:rPr>
               <w:rStyle w:val="Pagenumber"/>
             </w:rPr>
-            <w:t>15</w:t>
+            <w:t>6</w:t>
           </w:r>
           <w:r>
             <w:rPr>

</xml_diff>